<commit_message>
en proceso de documentacion y cambiado el doble insert del arduino
</commit_message>
<xml_diff>
--- a/Documentacion/Proyecto Integrado Jaime Navarro Lopez .docx
+++ b/Documentacion/Proyecto Integrado Jaime Navarro Lopez .docx
@@ -1159,8 +1159,6 @@
         <w:tab/>
         <w:t>-Solicitar nuevos horarios</w:t>
       </w:r>
-      <w:bookmarkStart w:id="0" w:name="_GoBack"/>
-      <w:bookmarkEnd w:id="0"/>
     </w:p>
     <w:p>
       <w:pPr>
@@ -1406,6 +1404,291 @@
           <w:sz w:val="24"/>
         </w:rPr>
       </w:pPr>
+      <w:r>
+        <w:rPr>
+          <w:sz w:val="24"/>
+        </w:rPr>
+        <w:t xml:space="preserve">Dicha estructura está basada en </w:t>
+      </w:r>
+      <w:r>
+        <w:rPr>
+          <w:sz w:val="24"/>
+        </w:rPr>
+        <w:t>el Modelo-Vista-Controlador, con unos controladores claramente diferenciados por cada entidad. Siendo el “</w:t>
+      </w:r>
+      <w:proofErr w:type="spellStart"/>
+      <w:r>
+        <w:rPr>
+          <w:sz w:val="24"/>
+        </w:rPr>
+        <w:t>MainController</w:t>
+      </w:r>
+      <w:proofErr w:type="spellEnd"/>
+      <w:r>
+        <w:rPr>
+          <w:sz w:val="24"/>
+        </w:rPr>
+        <w:t>” el único en albergar distintas funcionalidades como mostrar la vista inicial, la vista una vez se haya iniciada sesión, la vista para reportar incidencias y el procesamiento del formulario de contacto.</w:t>
+      </w:r>
+    </w:p>
+    <w:p>
+      <w:pPr>
+        <w:pStyle w:val="Prrafodelista"/>
+        <w:numPr>
+          <w:ilvl w:val="0"/>
+          <w:numId w:val="19"/>
+        </w:numPr>
+        <w:spacing w:after="0" w:line="240" w:lineRule="auto"/>
+        <w:rPr>
+          <w:rFonts w:asciiTheme="majorHAnsi" w:eastAsiaTheme="majorEastAsia" w:hAnsiTheme="majorHAnsi" w:cstheme="majorBidi"/>
+          <w:b/>
+          <w:vanish/>
+          <w:spacing w:val="-10"/>
+          <w:kern w:val="28"/>
+          <w:sz w:val="44"/>
+          <w:szCs w:val="56"/>
+          <w:u w:val="single"/>
+        </w:rPr>
+      </w:pPr>
+    </w:p>
+    <w:p>
+      <w:pPr>
+        <w:pStyle w:val="Prrafodelista"/>
+        <w:numPr>
+          <w:ilvl w:val="0"/>
+          <w:numId w:val="19"/>
+        </w:numPr>
+        <w:spacing w:after="0" w:line="240" w:lineRule="auto"/>
+        <w:rPr>
+          <w:rFonts w:asciiTheme="majorHAnsi" w:eastAsiaTheme="majorEastAsia" w:hAnsiTheme="majorHAnsi" w:cstheme="majorBidi"/>
+          <w:b/>
+          <w:vanish/>
+          <w:spacing w:val="-10"/>
+          <w:kern w:val="28"/>
+          <w:sz w:val="44"/>
+          <w:szCs w:val="56"/>
+          <w:u w:val="single"/>
+        </w:rPr>
+      </w:pPr>
+    </w:p>
+    <w:p>
+      <w:pPr>
+        <w:pStyle w:val="Prrafodelista"/>
+        <w:numPr>
+          <w:ilvl w:val="1"/>
+          <w:numId w:val="19"/>
+        </w:numPr>
+        <w:spacing w:after="0" w:line="240" w:lineRule="auto"/>
+        <w:rPr>
+          <w:rFonts w:asciiTheme="majorHAnsi" w:eastAsiaTheme="majorEastAsia" w:hAnsiTheme="majorHAnsi" w:cstheme="majorBidi"/>
+          <w:b/>
+          <w:vanish/>
+          <w:spacing w:val="-10"/>
+          <w:kern w:val="28"/>
+          <w:sz w:val="44"/>
+          <w:szCs w:val="56"/>
+          <w:u w:val="single"/>
+        </w:rPr>
+      </w:pPr>
+    </w:p>
+    <w:p>
+      <w:pPr>
+        <w:pStyle w:val="Ttulo"/>
+        <w:numPr>
+          <w:ilvl w:val="1"/>
+          <w:numId w:val="19"/>
+        </w:numPr>
+        <w:rPr>
+          <w:b/>
+          <w:sz w:val="44"/>
+          <w:u w:val="single"/>
+        </w:rPr>
+      </w:pPr>
+      <w:r>
+        <w:rPr>
+          <w:b/>
+          <w:sz w:val="44"/>
+          <w:u w:val="single"/>
+        </w:rPr>
+        <w:t>Estilo</w:t>
+      </w:r>
+      <w:r>
+        <w:rPr>
+          <w:b/>
+          <w:sz w:val="44"/>
+          <w:u w:val="single"/>
+        </w:rPr>
+        <w:t xml:space="preserve"> de la web</w:t>
+      </w:r>
+    </w:p>
+    <w:p/>
+    <w:p>
+      <w:pPr>
+        <w:rPr>
+          <w:sz w:val="24"/>
+        </w:rPr>
+      </w:pPr>
+      <w:r>
+        <w:rPr>
+          <w:sz w:val="24"/>
+        </w:rPr>
+        <w:t>El estilo de la web, está basado en unos colores “naturales”, es decir, adaptados a la temática del proyecto como es el riego.</w:t>
+      </w:r>
+    </w:p>
+    <w:p>
+      <w:pPr>
+        <w:rPr>
+          <w:sz w:val="24"/>
+        </w:rPr>
+      </w:pPr>
+      <w:r>
+        <w:rPr>
+          <w:sz w:val="24"/>
+        </w:rPr>
+        <w:t xml:space="preserve">La fuente que se ha usado para toda la web es </w:t>
+      </w:r>
+      <w:proofErr w:type="spellStart"/>
+      <w:r>
+        <w:rPr>
+          <w:sz w:val="24"/>
+        </w:rPr>
+        <w:t>Roboto</w:t>
+      </w:r>
+      <w:proofErr w:type="spellEnd"/>
+      <w:r>
+        <w:rPr>
+          <w:sz w:val="24"/>
+        </w:rPr>
+        <w:t xml:space="preserve"> desarrolla por Google y perteneciente al tipo “</w:t>
+      </w:r>
+      <w:proofErr w:type="spellStart"/>
+      <w:r>
+        <w:rPr>
+          <w:sz w:val="24"/>
+        </w:rPr>
+        <w:t>sans-serif</w:t>
+      </w:r>
+      <w:proofErr w:type="spellEnd"/>
+      <w:r>
+        <w:rPr>
+          <w:sz w:val="24"/>
+        </w:rPr>
+        <w:t>”.</w:t>
+      </w:r>
+    </w:p>
+    <w:p>
+      <w:pPr>
+        <w:rPr>
+          <w:sz w:val="24"/>
+        </w:rPr>
+      </w:pPr>
+      <w:r>
+        <w:rPr>
+          <w:sz w:val="24"/>
+        </w:rPr>
+        <w:t>Para la web, sean usado cinco colores:</w:t>
+      </w:r>
+    </w:p>
+    <w:p>
+      <w:pPr>
+        <w:rPr>
+          <w:sz w:val="24"/>
+        </w:rPr>
+      </w:pPr>
+      <w:r>
+        <w:rPr>
+          <w:sz w:val="24"/>
+        </w:rPr>
+        <w:t xml:space="preserve">El color verde </w:t>
+      </w:r>
+      <w:r>
+        <w:rPr>
+          <w:sz w:val="24"/>
+        </w:rPr>
+        <w:t>que está presente en toda la web es #4FBF6A, este color se ha usado, tanto para texto, como para relleno de los botones.</w:t>
+      </w:r>
+    </w:p>
+    <w:p>
+      <w:pPr>
+        <w:rPr>
+          <w:sz w:val="24"/>
+        </w:rPr>
+      </w:pPr>
+      <w:r>
+        <w:rPr>
+          <w:sz w:val="24"/>
+        </w:rPr>
+        <w:t>El color rojo, cuyo código es #FF0000, se ha usado para los botones de rechazar/cancelar y para “cerrar sesión”.</w:t>
+      </w:r>
+    </w:p>
+    <w:p>
+      <w:pPr>
+        <w:rPr>
+          <w:sz w:val="24"/>
+        </w:rPr>
+      </w:pPr>
+    </w:p>
+    <w:p>
+      <w:pPr>
+        <w:rPr>
+          <w:sz w:val="24"/>
+        </w:rPr>
+      </w:pPr>
+      <w:r>
+        <w:rPr>
+          <w:sz w:val="24"/>
+        </w:rPr>
+        <w:lastRenderedPageBreak/>
+        <w:t>El color grisáceo, que está presente tanto en la barra de navegación como en las tablas, corresponde al siguiente código #353535.</w:t>
+      </w:r>
+    </w:p>
+    <w:p>
+      <w:pPr>
+        <w:rPr>
+          <w:sz w:val="24"/>
+        </w:rPr>
+      </w:pPr>
+      <w:r>
+        <w:rPr>
+          <w:sz w:val="24"/>
+        </w:rPr>
+        <w:t>El color azul, solo es presente en el menú de navegación para identificar dónde se va a pulsar, su código es #00B9FF</w:t>
+      </w:r>
+      <w:bookmarkStart w:id="0" w:name="_GoBack"/>
+      <w:bookmarkEnd w:id="0"/>
+      <w:r>
+        <w:rPr>
+          <w:sz w:val="24"/>
+        </w:rPr>
+        <w:t>.</w:t>
+      </w:r>
+    </w:p>
+    <w:p>
+      <w:pPr>
+        <w:rPr>
+          <w:sz w:val="24"/>
+        </w:rPr>
+      </w:pPr>
+      <w:r>
+        <w:rPr>
+          <w:sz w:val="24"/>
+        </w:rPr>
+        <w:t>El color blanco, que es el que existe por defecto en una web.</w:t>
+      </w:r>
+    </w:p>
+    <w:p>
+      <w:pPr>
+        <w:rPr>
+          <w:sz w:val="24"/>
+        </w:rPr>
+      </w:pPr>
+    </w:p>
+    <w:p>
+      <w:pPr>
+        <w:rPr>
+          <w:sz w:val="24"/>
+        </w:rPr>
+      </w:pPr>
     </w:p>
     <w:sectPr>
       <w:footerReference w:type="default" r:id="rId11"/>
@@ -2138,6 +2421,178 @@
     </w:lvl>
   </w:abstractNum>
   <w:abstractNum w:abstractNumId="7" w15:restartNumberingAfterBreak="0">
+    <w:nsid w:val="441F186D"/>
+    <w:multiLevelType w:val="hybridMultilevel"/>
+    <w:tmpl w:val="959C2ACC"/>
+    <w:lvl w:ilvl="0" w:tplc="0C0A000F">
+      <w:start w:val="1"/>
+      <w:numFmt w:val="decimal"/>
+      <w:lvlText w:val="%1."/>
+      <w:lvlJc w:val="left"/>
+      <w:pPr>
+        <w:ind w:left="1440" w:hanging="360"/>
+      </w:pPr>
+    </w:lvl>
+    <w:lvl w:ilvl="1" w:tplc="0C0A0019" w:tentative="1">
+      <w:start w:val="1"/>
+      <w:numFmt w:val="lowerLetter"/>
+      <w:lvlText w:val="%2."/>
+      <w:lvlJc w:val="left"/>
+      <w:pPr>
+        <w:ind w:left="2160" w:hanging="360"/>
+      </w:pPr>
+    </w:lvl>
+    <w:lvl w:ilvl="2" w:tplc="0C0A001B" w:tentative="1">
+      <w:start w:val="1"/>
+      <w:numFmt w:val="lowerRoman"/>
+      <w:lvlText w:val="%3."/>
+      <w:lvlJc w:val="right"/>
+      <w:pPr>
+        <w:ind w:left="2880" w:hanging="180"/>
+      </w:pPr>
+    </w:lvl>
+    <w:lvl w:ilvl="3" w:tplc="0C0A000F" w:tentative="1">
+      <w:start w:val="1"/>
+      <w:numFmt w:val="decimal"/>
+      <w:lvlText w:val="%4."/>
+      <w:lvlJc w:val="left"/>
+      <w:pPr>
+        <w:ind w:left="3600" w:hanging="360"/>
+      </w:pPr>
+    </w:lvl>
+    <w:lvl w:ilvl="4" w:tplc="0C0A0019" w:tentative="1">
+      <w:start w:val="1"/>
+      <w:numFmt w:val="lowerLetter"/>
+      <w:lvlText w:val="%5."/>
+      <w:lvlJc w:val="left"/>
+      <w:pPr>
+        <w:ind w:left="4320" w:hanging="360"/>
+      </w:pPr>
+    </w:lvl>
+    <w:lvl w:ilvl="5" w:tplc="0C0A001B" w:tentative="1">
+      <w:start w:val="1"/>
+      <w:numFmt w:val="lowerRoman"/>
+      <w:lvlText w:val="%6."/>
+      <w:lvlJc w:val="right"/>
+      <w:pPr>
+        <w:ind w:left="5040" w:hanging="180"/>
+      </w:pPr>
+    </w:lvl>
+    <w:lvl w:ilvl="6" w:tplc="0C0A000F" w:tentative="1">
+      <w:start w:val="1"/>
+      <w:numFmt w:val="decimal"/>
+      <w:lvlText w:val="%7."/>
+      <w:lvlJc w:val="left"/>
+      <w:pPr>
+        <w:ind w:left="5760" w:hanging="360"/>
+      </w:pPr>
+    </w:lvl>
+    <w:lvl w:ilvl="7" w:tplc="0C0A0019" w:tentative="1">
+      <w:start w:val="1"/>
+      <w:numFmt w:val="lowerLetter"/>
+      <w:lvlText w:val="%8."/>
+      <w:lvlJc w:val="left"/>
+      <w:pPr>
+        <w:ind w:left="6480" w:hanging="360"/>
+      </w:pPr>
+    </w:lvl>
+    <w:lvl w:ilvl="8" w:tplc="0C0A001B" w:tentative="1">
+      <w:start w:val="1"/>
+      <w:numFmt w:val="lowerRoman"/>
+      <w:lvlText w:val="%9."/>
+      <w:lvlJc w:val="right"/>
+      <w:pPr>
+        <w:ind w:left="7200" w:hanging="180"/>
+      </w:pPr>
+    </w:lvl>
+  </w:abstractNum>
+  <w:abstractNum w:abstractNumId="8" w15:restartNumberingAfterBreak="0">
+    <w:nsid w:val="47332DC2"/>
+    <w:multiLevelType w:val="hybridMultilevel"/>
+    <w:tmpl w:val="9E4A15AC"/>
+    <w:lvl w:ilvl="0" w:tplc="0C0A000F">
+      <w:start w:val="1"/>
+      <w:numFmt w:val="decimal"/>
+      <w:lvlText w:val="%1."/>
+      <w:lvlJc w:val="left"/>
+      <w:pPr>
+        <w:ind w:left="720" w:hanging="360"/>
+      </w:pPr>
+    </w:lvl>
+    <w:lvl w:ilvl="1" w:tplc="0C0A0019" w:tentative="1">
+      <w:start w:val="1"/>
+      <w:numFmt w:val="lowerLetter"/>
+      <w:lvlText w:val="%2."/>
+      <w:lvlJc w:val="left"/>
+      <w:pPr>
+        <w:ind w:left="1440" w:hanging="360"/>
+      </w:pPr>
+    </w:lvl>
+    <w:lvl w:ilvl="2" w:tplc="0C0A001B" w:tentative="1">
+      <w:start w:val="1"/>
+      <w:numFmt w:val="lowerRoman"/>
+      <w:lvlText w:val="%3."/>
+      <w:lvlJc w:val="right"/>
+      <w:pPr>
+        <w:ind w:left="2160" w:hanging="180"/>
+      </w:pPr>
+    </w:lvl>
+    <w:lvl w:ilvl="3" w:tplc="0C0A000F" w:tentative="1">
+      <w:start w:val="1"/>
+      <w:numFmt w:val="decimal"/>
+      <w:lvlText w:val="%4."/>
+      <w:lvlJc w:val="left"/>
+      <w:pPr>
+        <w:ind w:left="2880" w:hanging="360"/>
+      </w:pPr>
+    </w:lvl>
+    <w:lvl w:ilvl="4" w:tplc="0C0A0019" w:tentative="1">
+      <w:start w:val="1"/>
+      <w:numFmt w:val="lowerLetter"/>
+      <w:lvlText w:val="%5."/>
+      <w:lvlJc w:val="left"/>
+      <w:pPr>
+        <w:ind w:left="3600" w:hanging="360"/>
+      </w:pPr>
+    </w:lvl>
+    <w:lvl w:ilvl="5" w:tplc="0C0A001B" w:tentative="1">
+      <w:start w:val="1"/>
+      <w:numFmt w:val="lowerRoman"/>
+      <w:lvlText w:val="%6."/>
+      <w:lvlJc w:val="right"/>
+      <w:pPr>
+        <w:ind w:left="4320" w:hanging="180"/>
+      </w:pPr>
+    </w:lvl>
+    <w:lvl w:ilvl="6" w:tplc="0C0A000F" w:tentative="1">
+      <w:start w:val="1"/>
+      <w:numFmt w:val="decimal"/>
+      <w:lvlText w:val="%7."/>
+      <w:lvlJc w:val="left"/>
+      <w:pPr>
+        <w:ind w:left="5040" w:hanging="360"/>
+      </w:pPr>
+    </w:lvl>
+    <w:lvl w:ilvl="7" w:tplc="0C0A0019" w:tentative="1">
+      <w:start w:val="1"/>
+      <w:numFmt w:val="lowerLetter"/>
+      <w:lvlText w:val="%8."/>
+      <w:lvlJc w:val="left"/>
+      <w:pPr>
+        <w:ind w:left="5760" w:hanging="360"/>
+      </w:pPr>
+    </w:lvl>
+    <w:lvl w:ilvl="8" w:tplc="0C0A001B" w:tentative="1">
+      <w:start w:val="1"/>
+      <w:numFmt w:val="lowerRoman"/>
+      <w:lvlText w:val="%9."/>
+      <w:lvlJc w:val="right"/>
+      <w:pPr>
+        <w:ind w:left="6480" w:hanging="180"/>
+      </w:pPr>
+    </w:lvl>
+  </w:abstractNum>
+  <w:abstractNum w:abstractNumId="9" w15:restartNumberingAfterBreak="0">
     <w:nsid w:val="4EBD7E80"/>
     <w:multiLevelType w:val="multilevel"/>
     <w:tmpl w:val="0C0A001F"/>
@@ -2223,7 +2678,7 @@
       </w:pPr>
     </w:lvl>
   </w:abstractNum>
-  <w:abstractNum w:abstractNumId="8" w15:restartNumberingAfterBreak="0">
+  <w:abstractNum w:abstractNumId="10" w15:restartNumberingAfterBreak="0">
     <w:nsid w:val="52222382"/>
     <w:multiLevelType w:val="multilevel"/>
     <w:tmpl w:val="0C0A001F"/>
@@ -2309,7 +2764,7 @@
       </w:pPr>
     </w:lvl>
   </w:abstractNum>
-  <w:abstractNum w:abstractNumId="9" w15:restartNumberingAfterBreak="0">
+  <w:abstractNum w:abstractNumId="11" w15:restartNumberingAfterBreak="0">
     <w:nsid w:val="53AB0BD8"/>
     <w:multiLevelType w:val="hybridMultilevel"/>
     <w:tmpl w:val="632A9C98"/>
@@ -2398,7 +2853,7 @@
       </w:pPr>
     </w:lvl>
   </w:abstractNum>
-  <w:abstractNum w:abstractNumId="10" w15:restartNumberingAfterBreak="0">
+  <w:abstractNum w:abstractNumId="12" w15:restartNumberingAfterBreak="0">
     <w:nsid w:val="5FDC4EF2"/>
     <w:multiLevelType w:val="multilevel"/>
     <w:tmpl w:val="C756A41A"/>
@@ -2524,7 +2979,7 @@
       </w:rPr>
     </w:lvl>
   </w:abstractNum>
-  <w:abstractNum w:abstractNumId="11" w15:restartNumberingAfterBreak="0">
+  <w:abstractNum w:abstractNumId="13" w15:restartNumberingAfterBreak="0">
     <w:nsid w:val="60487545"/>
     <w:multiLevelType w:val="hybridMultilevel"/>
     <w:tmpl w:val="4AF2AE8C"/>
@@ -2610,7 +3065,7 @@
       </w:pPr>
     </w:lvl>
   </w:abstractNum>
-  <w:abstractNum w:abstractNumId="12" w15:restartNumberingAfterBreak="0">
+  <w:abstractNum w:abstractNumId="14" w15:restartNumberingAfterBreak="0">
     <w:nsid w:val="640B34DC"/>
     <w:multiLevelType w:val="multilevel"/>
     <w:tmpl w:val="BE8A66E8"/>
@@ -2731,7 +3186,7 @@
       </w:rPr>
     </w:lvl>
   </w:abstractNum>
-  <w:abstractNum w:abstractNumId="13" w15:restartNumberingAfterBreak="0">
+  <w:abstractNum w:abstractNumId="15" w15:restartNumberingAfterBreak="0">
     <w:nsid w:val="654727E4"/>
     <w:multiLevelType w:val="hybridMultilevel"/>
     <w:tmpl w:val="B01CB810"/>
@@ -2820,7 +3275,96 @@
       </w:pPr>
     </w:lvl>
   </w:abstractNum>
-  <w:abstractNum w:abstractNumId="14" w15:restartNumberingAfterBreak="0">
+  <w:abstractNum w:abstractNumId="16" w15:restartNumberingAfterBreak="0">
+    <w:nsid w:val="6B735CE8"/>
+    <w:multiLevelType w:val="hybridMultilevel"/>
+    <w:tmpl w:val="F3CC983C"/>
+    <w:lvl w:ilvl="0" w:tplc="17C2BDC6">
+      <w:start w:val="1"/>
+      <w:numFmt w:val="decimal"/>
+      <w:lvlText w:val="2.2%1"/>
+      <w:lvlJc w:val="left"/>
+      <w:pPr>
+        <w:ind w:left="720" w:hanging="360"/>
+      </w:pPr>
+      <w:rPr>
+        <w:rFonts w:hint="default"/>
+      </w:rPr>
+    </w:lvl>
+    <w:lvl w:ilvl="1" w:tplc="0C0A0019" w:tentative="1">
+      <w:start w:val="1"/>
+      <w:numFmt w:val="lowerLetter"/>
+      <w:lvlText w:val="%2."/>
+      <w:lvlJc w:val="left"/>
+      <w:pPr>
+        <w:ind w:left="1440" w:hanging="360"/>
+      </w:pPr>
+    </w:lvl>
+    <w:lvl w:ilvl="2" w:tplc="0C0A001B" w:tentative="1">
+      <w:start w:val="1"/>
+      <w:numFmt w:val="lowerRoman"/>
+      <w:lvlText w:val="%3."/>
+      <w:lvlJc w:val="right"/>
+      <w:pPr>
+        <w:ind w:left="2160" w:hanging="180"/>
+      </w:pPr>
+    </w:lvl>
+    <w:lvl w:ilvl="3" w:tplc="0C0A000F" w:tentative="1">
+      <w:start w:val="1"/>
+      <w:numFmt w:val="decimal"/>
+      <w:lvlText w:val="%4."/>
+      <w:lvlJc w:val="left"/>
+      <w:pPr>
+        <w:ind w:left="2880" w:hanging="360"/>
+      </w:pPr>
+    </w:lvl>
+    <w:lvl w:ilvl="4" w:tplc="0C0A0019" w:tentative="1">
+      <w:start w:val="1"/>
+      <w:numFmt w:val="lowerLetter"/>
+      <w:lvlText w:val="%5."/>
+      <w:lvlJc w:val="left"/>
+      <w:pPr>
+        <w:ind w:left="3600" w:hanging="360"/>
+      </w:pPr>
+    </w:lvl>
+    <w:lvl w:ilvl="5" w:tplc="0C0A001B" w:tentative="1">
+      <w:start w:val="1"/>
+      <w:numFmt w:val="lowerRoman"/>
+      <w:lvlText w:val="%6."/>
+      <w:lvlJc w:val="right"/>
+      <w:pPr>
+        <w:ind w:left="4320" w:hanging="180"/>
+      </w:pPr>
+    </w:lvl>
+    <w:lvl w:ilvl="6" w:tplc="0C0A000F" w:tentative="1">
+      <w:start w:val="1"/>
+      <w:numFmt w:val="decimal"/>
+      <w:lvlText w:val="%7."/>
+      <w:lvlJc w:val="left"/>
+      <w:pPr>
+        <w:ind w:left="5040" w:hanging="360"/>
+      </w:pPr>
+    </w:lvl>
+    <w:lvl w:ilvl="7" w:tplc="0C0A0019" w:tentative="1">
+      <w:start w:val="1"/>
+      <w:numFmt w:val="lowerLetter"/>
+      <w:lvlText w:val="%8."/>
+      <w:lvlJc w:val="left"/>
+      <w:pPr>
+        <w:ind w:left="5760" w:hanging="360"/>
+      </w:pPr>
+    </w:lvl>
+    <w:lvl w:ilvl="8" w:tplc="0C0A001B" w:tentative="1">
+      <w:start w:val="1"/>
+      <w:numFmt w:val="lowerRoman"/>
+      <w:lvlText w:val="%9."/>
+      <w:lvlJc w:val="right"/>
+      <w:pPr>
+        <w:ind w:left="6480" w:hanging="180"/>
+      </w:pPr>
+    </w:lvl>
+  </w:abstractNum>
+  <w:abstractNum w:abstractNumId="17" w15:restartNumberingAfterBreak="0">
     <w:nsid w:val="71F50B5E"/>
     <w:multiLevelType w:val="hybridMultilevel"/>
     <w:tmpl w:val="74B47732"/>
@@ -2906,14 +3450,100 @@
       </w:pPr>
     </w:lvl>
   </w:abstractNum>
+  <w:abstractNum w:abstractNumId="18" w15:restartNumberingAfterBreak="0">
+    <w:nsid w:val="74E67808"/>
+    <w:multiLevelType w:val="multilevel"/>
+    <w:tmpl w:val="0C0A001F"/>
+    <w:lvl w:ilvl="0">
+      <w:start w:val="1"/>
+      <w:numFmt w:val="decimal"/>
+      <w:lvlText w:val="%1."/>
+      <w:lvlJc w:val="left"/>
+      <w:pPr>
+        <w:ind w:left="720" w:hanging="360"/>
+      </w:pPr>
+    </w:lvl>
+    <w:lvl w:ilvl="1">
+      <w:start w:val="1"/>
+      <w:numFmt w:val="decimal"/>
+      <w:lvlText w:val="%1.%2."/>
+      <w:lvlJc w:val="left"/>
+      <w:pPr>
+        <w:ind w:left="1152" w:hanging="432"/>
+      </w:pPr>
+    </w:lvl>
+    <w:lvl w:ilvl="2">
+      <w:start w:val="1"/>
+      <w:numFmt w:val="decimal"/>
+      <w:lvlText w:val="%1.%2.%3."/>
+      <w:lvlJc w:val="left"/>
+      <w:pPr>
+        <w:ind w:left="1584" w:hanging="504"/>
+      </w:pPr>
+    </w:lvl>
+    <w:lvl w:ilvl="3">
+      <w:start w:val="1"/>
+      <w:numFmt w:val="decimal"/>
+      <w:lvlText w:val="%1.%2.%3.%4."/>
+      <w:lvlJc w:val="left"/>
+      <w:pPr>
+        <w:ind w:left="2088" w:hanging="648"/>
+      </w:pPr>
+    </w:lvl>
+    <w:lvl w:ilvl="4">
+      <w:start w:val="1"/>
+      <w:numFmt w:val="decimal"/>
+      <w:lvlText w:val="%1.%2.%3.%4.%5."/>
+      <w:lvlJc w:val="left"/>
+      <w:pPr>
+        <w:ind w:left="2592" w:hanging="792"/>
+      </w:pPr>
+    </w:lvl>
+    <w:lvl w:ilvl="5">
+      <w:start w:val="1"/>
+      <w:numFmt w:val="decimal"/>
+      <w:lvlText w:val="%1.%2.%3.%4.%5.%6."/>
+      <w:lvlJc w:val="left"/>
+      <w:pPr>
+        <w:ind w:left="3096" w:hanging="936"/>
+      </w:pPr>
+    </w:lvl>
+    <w:lvl w:ilvl="6">
+      <w:start w:val="1"/>
+      <w:numFmt w:val="decimal"/>
+      <w:lvlText w:val="%1.%2.%3.%4.%5.%6.%7."/>
+      <w:lvlJc w:val="left"/>
+      <w:pPr>
+        <w:ind w:left="3600" w:hanging="1080"/>
+      </w:pPr>
+    </w:lvl>
+    <w:lvl w:ilvl="7">
+      <w:start w:val="1"/>
+      <w:numFmt w:val="decimal"/>
+      <w:lvlText w:val="%1.%2.%3.%4.%5.%6.%7.%8."/>
+      <w:lvlJc w:val="left"/>
+      <w:pPr>
+        <w:ind w:left="4104" w:hanging="1224"/>
+      </w:pPr>
+    </w:lvl>
+    <w:lvl w:ilvl="8">
+      <w:start w:val="1"/>
+      <w:numFmt w:val="decimal"/>
+      <w:lvlText w:val="%1.%2.%3.%4.%5.%6.%7.%8.%9."/>
+      <w:lvlJc w:val="left"/>
+      <w:pPr>
+        <w:ind w:left="4680" w:hanging="1440"/>
+      </w:pPr>
+    </w:lvl>
+  </w:abstractNum>
   <w:num w:numId="1">
-    <w:abstractNumId w:val="13"/>
+    <w:abstractNumId w:val="15"/>
   </w:num>
   <w:num w:numId="2">
-    <w:abstractNumId w:val="9"/>
+    <w:abstractNumId w:val="11"/>
   </w:num>
   <w:num w:numId="3">
-    <w:abstractNumId w:val="12"/>
+    <w:abstractNumId w:val="14"/>
   </w:num>
   <w:num w:numId="4">
     <w:abstractNumId w:val="2"/>
@@ -2928,28 +3558,40 @@
     <w:abstractNumId w:val="5"/>
   </w:num>
   <w:num w:numId="8">
-    <w:abstractNumId w:val="11"/>
+    <w:abstractNumId w:val="13"/>
   </w:num>
   <w:num w:numId="9">
-    <w:abstractNumId w:val="10"/>
+    <w:abstractNumId w:val="12"/>
   </w:num>
   <w:num w:numId="10">
     <w:abstractNumId w:val="3"/>
   </w:num>
   <w:num w:numId="11">
-    <w:abstractNumId w:val="14"/>
+    <w:abstractNumId w:val="17"/>
   </w:num>
   <w:num w:numId="12">
     <w:abstractNumId w:val="1"/>
   </w:num>
   <w:num w:numId="13">
-    <w:abstractNumId w:val="8"/>
+    <w:abstractNumId w:val="10"/>
   </w:num>
   <w:num w:numId="14">
     <w:abstractNumId w:val="0"/>
   </w:num>
   <w:num w:numId="15">
+    <w:abstractNumId w:val="9"/>
+  </w:num>
+  <w:num w:numId="16">
+    <w:abstractNumId w:val="8"/>
+  </w:num>
+  <w:num w:numId="17">
     <w:abstractNumId w:val="7"/>
+  </w:num>
+  <w:num w:numId="18">
+    <w:abstractNumId w:val="16"/>
+  </w:num>
+  <w:num w:numId="19">
+    <w:abstractNumId w:val="18"/>
   </w:num>
 </w:numbering>
 </file>
@@ -3398,6 +4040,7 @@
   <w:style w:type="character" w:default="1" w:styleId="Fuentedeprrafopredeter">
     <w:name w:val="Default Paragraph Font"/>
     <w:uiPriority w:val="1"/>
+    <w:semiHidden/>
     <w:unhideWhenUsed/>
   </w:style>
   <w:style w:type="table" w:default="1" w:styleId="Tablanormal">
@@ -3777,21 +4420,21 @@
     <w:charset w:val="00"/>
     <w:family w:val="roman"/>
     <w:pitch w:val="variable"/>
-    <w:sig w:usb0="E0002AFF" w:usb1="C0007843" w:usb2="00000009" w:usb3="00000000" w:csb0="000001FF" w:csb1="00000000"/>
+    <w:sig w:usb0="E0002EFF" w:usb1="C000785B" w:usb2="00000009" w:usb3="00000000" w:csb0="000001FF" w:csb1="00000000"/>
   </w:font>
   <w:font w:name="Calibri">
     <w:panose1 w:val="020F0502020204030204"/>
     <w:charset w:val="00"/>
     <w:family w:val="swiss"/>
     <w:pitch w:val="variable"/>
-    <w:sig w:usb0="E0002AFF" w:usb1="4000ACFF" w:usb2="00000001" w:usb3="00000000" w:csb0="000001FF" w:csb1="00000000"/>
+    <w:sig w:usb0="E4002EFF" w:usb1="C000247B" w:usb2="00000009" w:usb3="00000000" w:csb0="000001FF" w:csb1="00000000"/>
   </w:font>
   <w:font w:name="Calibri Light">
     <w:panose1 w:val="020F0302020204030204"/>
     <w:charset w:val="00"/>
     <w:family w:val="swiss"/>
     <w:pitch w:val="variable"/>
-    <w:sig w:usb0="A0002AEF" w:usb1="4000207B" w:usb2="00000000" w:usb3="00000000" w:csb0="000001FF" w:csb1="00000000"/>
+    <w:sig w:usb0="E4002EFF" w:usb1="C000247B" w:usb2="00000009" w:usb3="00000000" w:csb0="000001FF" w:csb1="00000000"/>
   </w:font>
 </w:fonts>
 </file>
@@ -3816,6 +4459,7 @@
     <w:rsid w:val="000549E1"/>
     <w:rsid w:val="00800CFA"/>
     <w:rsid w:val="00966D38"/>
+    <w:rsid w:val="009800C1"/>
     <w:rsid w:val="00C41332"/>
   </w:rsids>
   <m:mathPr>
@@ -4617,7 +5261,7 @@
 </file>
 
 <file path=customXml/itemProps2.xml><?xml version="1.0" encoding="utf-8"?>
-<ds:datastoreItem xmlns:ds="http://schemas.openxmlformats.org/officeDocument/2006/customXml" ds:itemID="{C721F47A-7B27-4674-A764-FB749F75842E}">
+<ds:datastoreItem xmlns:ds="http://schemas.openxmlformats.org/officeDocument/2006/customXml" ds:itemID="{FB407879-058D-4E60-B56A-7A1EF35645E9}">
   <ds:schemaRefs>
     <ds:schemaRef ds:uri="http://schemas.openxmlformats.org/officeDocument/2006/bibliography"/>
   </ds:schemaRefs>

</xml_diff>

<commit_message>
cambiado espaciado de la vista principal
</commit_message>
<xml_diff>
--- a/Documentacion/Proyecto Integrado Jaime Navarro Lopez .docx
+++ b/Documentacion/Proyecto Integrado Jaime Navarro Lopez .docx
@@ -1433,10 +1433,24 @@
     </w:p>
     <w:p>
       <w:pPr>
+        <w:rPr>
+          <w:sz w:val="24"/>
+        </w:rPr>
+      </w:pPr>
+    </w:p>
+    <w:p>
+      <w:pPr>
+        <w:rPr>
+          <w:sz w:val="24"/>
+        </w:rPr>
+      </w:pPr>
+    </w:p>
+    <w:p>
+      <w:pPr>
         <w:pStyle w:val="Prrafodelista"/>
         <w:numPr>
           <w:ilvl w:val="0"/>
-          <w:numId w:val="19"/>
+          <w:numId w:val="22"/>
         </w:numPr>
         <w:spacing w:after="0" w:line="240" w:lineRule="auto"/>
         <w:rPr>
@@ -1456,7 +1470,7 @@
         <w:pStyle w:val="Prrafodelista"/>
         <w:numPr>
           <w:ilvl w:val="0"/>
-          <w:numId w:val="19"/>
+          <w:numId w:val="22"/>
         </w:numPr>
         <w:spacing w:after="0" w:line="240" w:lineRule="auto"/>
         <w:rPr>
@@ -1476,7 +1490,7 @@
         <w:pStyle w:val="Prrafodelista"/>
         <w:numPr>
           <w:ilvl w:val="1"/>
-          <w:numId w:val="19"/>
+          <w:numId w:val="22"/>
         </w:numPr>
         <w:spacing w:after="0" w:line="240" w:lineRule="auto"/>
         <w:rPr>
@@ -1496,7 +1510,7 @@
         <w:pStyle w:val="Ttulo"/>
         <w:numPr>
           <w:ilvl w:val="1"/>
-          <w:numId w:val="19"/>
+          <w:numId w:val="22"/>
         </w:numPr>
         <w:rPr>
           <w:b/>
@@ -1510,7 +1524,7 @@
           <w:sz w:val="44"/>
           <w:u w:val="single"/>
         </w:rPr>
-        <w:t>Estilo</w:t>
+        <w:t>Planificación</w:t>
       </w:r>
       <w:r>
         <w:rPr>
@@ -1521,146 +1535,887 @@
         <w:t xml:space="preserve"> de la web</w:t>
       </w:r>
     </w:p>
-    <w:p/>
-    <w:p>
-      <w:pPr>
-        <w:rPr>
-          <w:sz w:val="24"/>
-        </w:rPr>
-      </w:pPr>
-      <w:r>
-        <w:rPr>
-          <w:sz w:val="24"/>
-        </w:rPr>
-        <w:t>El estilo de la web, está basado en unos colores “naturales”, es decir, adaptados a la temática del proyecto como es el riego.</w:t>
-      </w:r>
-    </w:p>
-    <w:p>
-      <w:pPr>
-        <w:rPr>
-          <w:sz w:val="24"/>
-        </w:rPr>
-      </w:pPr>
-      <w:r>
-        <w:rPr>
-          <w:sz w:val="24"/>
-        </w:rPr>
-        <w:t xml:space="preserve">La fuente que se ha usado para toda la web es </w:t>
-      </w:r>
-      <w:proofErr w:type="spellStart"/>
-      <w:r>
-        <w:rPr>
-          <w:sz w:val="24"/>
-        </w:rPr>
-        <w:t>Roboto</w:t>
-      </w:r>
-      <w:proofErr w:type="spellEnd"/>
-      <w:r>
-        <w:rPr>
-          <w:sz w:val="24"/>
-        </w:rPr>
-        <w:t xml:space="preserve"> desarrolla por Google y perteneciente al tipo “</w:t>
-      </w:r>
-      <w:proofErr w:type="spellStart"/>
-      <w:r>
-        <w:rPr>
-          <w:sz w:val="24"/>
-        </w:rPr>
-        <w:t>sans-serif</w:t>
-      </w:r>
-      <w:proofErr w:type="spellEnd"/>
-      <w:r>
-        <w:rPr>
-          <w:sz w:val="24"/>
-        </w:rPr>
-        <w:t>”.</w:t>
-      </w:r>
-    </w:p>
-    <w:p>
-      <w:pPr>
-        <w:rPr>
-          <w:sz w:val="24"/>
-        </w:rPr>
-      </w:pPr>
-      <w:r>
-        <w:rPr>
-          <w:sz w:val="24"/>
-        </w:rPr>
-        <w:t>Para la web, sean usado cinco colores:</w:t>
-      </w:r>
-    </w:p>
-    <w:p>
-      <w:pPr>
-        <w:rPr>
-          <w:sz w:val="24"/>
-        </w:rPr>
-      </w:pPr>
-      <w:r>
-        <w:rPr>
-          <w:sz w:val="24"/>
-        </w:rPr>
-        <w:t xml:space="preserve">El color verde </w:t>
-      </w:r>
-      <w:r>
-        <w:rPr>
-          <w:sz w:val="24"/>
-        </w:rPr>
-        <w:t>que está presente en toda la web es #4FBF6A, este color se ha usado, tanto para texto, como para relleno de los botones.</w:t>
-      </w:r>
-    </w:p>
-    <w:p>
-      <w:pPr>
-        <w:rPr>
-          <w:sz w:val="24"/>
-        </w:rPr>
-      </w:pPr>
-      <w:r>
-        <w:rPr>
-          <w:sz w:val="24"/>
-        </w:rPr>
-        <w:t>El color rojo, cuyo código es #FF0000, se ha usado para los botones de rechazar/cancelar y para “cerrar sesión”.</w:t>
-      </w:r>
-    </w:p>
-    <w:p>
-      <w:pPr>
-        <w:rPr>
-          <w:sz w:val="24"/>
-        </w:rPr>
-      </w:pPr>
-    </w:p>
-    <w:p>
-      <w:pPr>
-        <w:rPr>
-          <w:sz w:val="24"/>
-        </w:rPr>
-      </w:pPr>
-      <w:r>
-        <w:rPr>
+    <w:p>
+      <w:pPr>
+        <w:rPr>
+          <w:sz w:val="24"/>
+        </w:rPr>
+      </w:pPr>
+    </w:p>
+    <w:p>
+      <w:pPr>
+        <w:rPr>
+          <w:sz w:val="24"/>
+        </w:rPr>
+      </w:pPr>
+      <w:r>
+        <w:rPr>
+          <w:sz w:val="24"/>
+        </w:rPr>
+        <w:t>La web, fue inicialmente planificada mediante el programa Balsamiq Mockup, dicho programa te permite realizar pequeños guiones de lo que va a ser la web.</w:t>
+      </w:r>
+      <w:r>
+        <w:rPr>
+          <w:sz w:val="24"/>
+        </w:rPr>
+        <w:t xml:space="preserve"> Dicha planificación no difiere mucho del resultado final.</w:t>
+      </w:r>
+    </w:p>
+    <w:p>
+      <w:pPr>
+        <w:rPr>
+          <w:sz w:val="24"/>
+        </w:rPr>
+      </w:pPr>
+      <w:r>
+        <w:rPr>
+          <w:sz w:val="24"/>
+        </w:rPr>
+        <w:t xml:space="preserve">A </w:t>
+      </w:r>
+      <w:proofErr w:type="gramStart"/>
+      <w:r>
+        <w:rPr>
+          <w:sz w:val="24"/>
+        </w:rPr>
+        <w:t>continuación</w:t>
+      </w:r>
+      <w:proofErr w:type="gramEnd"/>
+      <w:r>
+        <w:rPr>
+          <w:sz w:val="24"/>
+        </w:rPr>
+        <w:t xml:space="preserve"> hay una comparación entre la idea inicial y el diseño final.</w:t>
+      </w:r>
+    </w:p>
+    <w:p>
+      <w:pPr>
+        <w:rPr>
+          <w:sz w:val="24"/>
+        </w:rPr>
+      </w:pPr>
+      <w:r>
+        <w:rPr>
+          <w:noProof/>
           <w:sz w:val="24"/>
         </w:rPr>
         <w:lastRenderedPageBreak/>
-        <w:t>El color grisáceo, que está presente tanto en la barra de navegación como en las tablas, corresponde al siguiente código #353535.</w:t>
-      </w:r>
-    </w:p>
-    <w:p>
-      <w:pPr>
-        <w:rPr>
-          <w:sz w:val="24"/>
-        </w:rPr>
-      </w:pPr>
-      <w:r>
-        <w:rPr>
-          <w:sz w:val="24"/>
-        </w:rPr>
-        <w:t>El color azul, solo es presente en el menú de navegación para identificar dónde se va a pulsar, su código es #00B9FF</w:t>
+        <w:drawing>
+          <wp:anchor distT="0" distB="0" distL="114300" distR="114300" simplePos="0" relativeHeight="251662336" behindDoc="1" locked="0" layoutInCell="1" allowOverlap="1" wp14:anchorId="2859CBA6" wp14:editId="1CD514D6">
+            <wp:simplePos x="0" y="0"/>
+            <wp:positionH relativeFrom="margin">
+              <wp:align>right</wp:align>
+            </wp:positionH>
+            <wp:positionV relativeFrom="paragraph">
+              <wp:posOffset>313765</wp:posOffset>
+            </wp:positionV>
+            <wp:extent cx="5405120" cy="2733675"/>
+            <wp:effectExtent l="0" t="0" r="5080" b="9525"/>
+            <wp:wrapTight wrapText="bothSides">
+              <wp:wrapPolygon edited="0">
+                <wp:start x="0" y="0"/>
+                <wp:lineTo x="0" y="21525"/>
+                <wp:lineTo x="21544" y="21525"/>
+                <wp:lineTo x="21544" y="0"/>
+                <wp:lineTo x="0" y="0"/>
+              </wp:wrapPolygon>
+            </wp:wrapTight>
+            <wp:docPr id="3" name="Imagen 3"/>
+            <wp:cNvGraphicFramePr>
+              <a:graphicFrameLocks xmlns:a="http://schemas.openxmlformats.org/drawingml/2006/main" noChangeAspect="1"/>
+            </wp:cNvGraphicFramePr>
+            <a:graphic xmlns:a="http://schemas.openxmlformats.org/drawingml/2006/main">
+              <a:graphicData uri="http://schemas.openxmlformats.org/drawingml/2006/picture">
+                <pic:pic xmlns:pic="http://schemas.openxmlformats.org/drawingml/2006/picture">
+                  <pic:nvPicPr>
+                    <pic:cNvPr id="0" name="Picture 1"/>
+                    <pic:cNvPicPr>
+                      <a:picLocks noChangeAspect="1" noChangeArrowheads="1"/>
+                    </pic:cNvPicPr>
+                  </pic:nvPicPr>
+                  <pic:blipFill>
+                    <a:blip r:embed="rId11">
+                      <a:extLst>
+                        <a:ext uri="{28A0092B-C50C-407E-A947-70E740481C1C}">
+                          <a14:useLocalDpi xmlns:a14="http://schemas.microsoft.com/office/drawing/2010/main" val="0"/>
+                        </a:ext>
+                      </a:extLst>
+                    </a:blip>
+                    <a:srcRect/>
+                    <a:stretch>
+                      <a:fillRect/>
+                    </a:stretch>
+                  </pic:blipFill>
+                  <pic:spPr bwMode="auto">
+                    <a:xfrm>
+                      <a:off x="0" y="0"/>
+                      <a:ext cx="5405120" cy="2733675"/>
+                    </a:xfrm>
+                    <a:prstGeom prst="rect">
+                      <a:avLst/>
+                    </a:prstGeom>
+                    <a:noFill/>
+                    <a:ln>
+                      <a:noFill/>
+                    </a:ln>
+                  </pic:spPr>
+                </pic:pic>
+              </a:graphicData>
+            </a:graphic>
+            <wp14:sizeRelH relativeFrom="margin">
+              <wp14:pctWidth>0</wp14:pctWidth>
+            </wp14:sizeRelH>
+          </wp:anchor>
+        </w:drawing>
+      </w:r>
+      <w:r>
+        <w:rPr>
+          <w:sz w:val="24"/>
+        </w:rPr>
+        <w:t>Vista principal.</w:t>
       </w:r>
       <w:bookmarkStart w:id="0" w:name="_GoBack"/>
       <w:bookmarkEnd w:id="0"/>
-      <w:r>
-        <w:rPr>
-          <w:sz w:val="24"/>
-        </w:rPr>
-        <w:t>.</w:t>
+    </w:p>
+    <w:p>
+      <w:pPr>
+        <w:rPr>
+          <w:sz w:val="24"/>
+        </w:rPr>
+      </w:pPr>
+    </w:p>
+    <w:p>
+      <w:pPr>
+        <w:rPr>
+          <w:sz w:val="24"/>
+        </w:rPr>
+      </w:pPr>
+    </w:p>
+    <w:p>
+      <w:pPr>
+        <w:rPr>
+          <w:sz w:val="24"/>
+        </w:rPr>
+      </w:pPr>
+    </w:p>
+    <w:p>
+      <w:pPr>
+        <w:rPr>
+          <w:sz w:val="24"/>
+        </w:rPr>
+      </w:pPr>
+    </w:p>
+    <w:p>
+      <w:pPr>
+        <w:rPr>
+          <w:sz w:val="24"/>
+        </w:rPr>
+      </w:pPr>
+    </w:p>
+    <w:p>
+      <w:pPr>
+        <w:rPr>
+          <w:sz w:val="24"/>
+        </w:rPr>
+      </w:pPr>
+    </w:p>
+    <w:p>
+      <w:pPr>
+        <w:rPr>
+          <w:sz w:val="24"/>
+        </w:rPr>
+      </w:pPr>
+    </w:p>
+    <w:p>
+      <w:pPr>
+        <w:rPr>
+          <w:sz w:val="24"/>
+        </w:rPr>
+      </w:pPr>
+    </w:p>
+    <w:p>
+      <w:pPr>
+        <w:rPr>
+          <w:sz w:val="24"/>
+        </w:rPr>
+      </w:pPr>
+    </w:p>
+    <w:p>
+      <w:pPr>
+        <w:rPr>
+          <w:sz w:val="24"/>
+        </w:rPr>
+      </w:pPr>
+    </w:p>
+    <w:p>
+      <w:pPr>
+        <w:rPr>
+          <w:sz w:val="24"/>
+        </w:rPr>
+      </w:pPr>
+    </w:p>
+    <w:p>
+      <w:pPr>
+        <w:rPr>
+          <w:sz w:val="24"/>
+        </w:rPr>
+      </w:pPr>
+    </w:p>
+    <w:p>
+      <w:pPr>
+        <w:rPr>
+          <w:sz w:val="24"/>
+        </w:rPr>
+      </w:pPr>
+    </w:p>
+    <w:p>
+      <w:pPr>
+        <w:rPr>
+          <w:sz w:val="24"/>
+        </w:rPr>
+      </w:pPr>
+    </w:p>
+    <w:p>
+      <w:pPr>
+        <w:rPr>
+          <w:sz w:val="24"/>
+        </w:rPr>
+      </w:pPr>
+    </w:p>
+    <w:p>
+      <w:pPr>
+        <w:rPr>
+          <w:sz w:val="24"/>
+        </w:rPr>
+      </w:pPr>
+    </w:p>
+    <w:p>
+      <w:pPr>
+        <w:rPr>
+          <w:sz w:val="24"/>
+        </w:rPr>
+      </w:pPr>
+    </w:p>
+    <w:p>
+      <w:pPr>
+        <w:rPr>
+          <w:sz w:val="24"/>
+        </w:rPr>
+      </w:pPr>
+    </w:p>
+    <w:p>
+      <w:pPr>
+        <w:rPr>
+          <w:sz w:val="24"/>
+        </w:rPr>
+      </w:pPr>
+    </w:p>
+    <w:p>
+      <w:pPr>
+        <w:rPr>
+          <w:sz w:val="24"/>
+        </w:rPr>
+      </w:pPr>
+    </w:p>
+    <w:p>
+      <w:pPr>
+        <w:rPr>
+          <w:sz w:val="24"/>
+        </w:rPr>
+      </w:pPr>
+    </w:p>
+    <w:p>
+      <w:pPr>
+        <w:rPr>
+          <w:sz w:val="24"/>
+        </w:rPr>
+      </w:pPr>
+    </w:p>
+    <w:p>
+      <w:pPr>
+        <w:rPr>
+          <w:sz w:val="24"/>
+        </w:rPr>
+      </w:pPr>
+    </w:p>
+    <w:p>
+      <w:pPr>
+        <w:rPr>
+          <w:sz w:val="24"/>
+        </w:rPr>
+      </w:pPr>
+    </w:p>
+    <w:p>
+      <w:pPr>
+        <w:rPr>
+          <w:sz w:val="24"/>
+        </w:rPr>
+      </w:pPr>
+    </w:p>
+    <w:p>
+      <w:pPr>
+        <w:rPr>
+          <w:sz w:val="24"/>
+        </w:rPr>
+      </w:pPr>
+    </w:p>
+    <w:p>
+      <w:pPr>
+        <w:rPr>
+          <w:sz w:val="24"/>
+        </w:rPr>
+      </w:pPr>
+    </w:p>
+    <w:p>
+      <w:pPr>
+        <w:rPr>
+          <w:sz w:val="24"/>
+        </w:rPr>
+      </w:pPr>
+    </w:p>
+    <w:p>
+      <w:pPr>
+        <w:rPr>
+          <w:sz w:val="24"/>
+        </w:rPr>
+      </w:pPr>
+    </w:p>
+    <w:p>
+      <w:pPr>
+        <w:rPr>
+          <w:sz w:val="24"/>
+        </w:rPr>
+      </w:pPr>
+    </w:p>
+    <w:p>
+      <w:pPr>
+        <w:rPr>
+          <w:sz w:val="24"/>
+        </w:rPr>
+      </w:pPr>
+    </w:p>
+    <w:p>
+      <w:pPr>
+        <w:rPr>
+          <w:sz w:val="24"/>
+        </w:rPr>
+      </w:pPr>
+    </w:p>
+    <w:p>
+      <w:pPr>
+        <w:rPr>
+          <w:sz w:val="24"/>
+        </w:rPr>
+      </w:pPr>
+    </w:p>
+    <w:p>
+      <w:pPr>
+        <w:rPr>
+          <w:sz w:val="24"/>
+        </w:rPr>
+      </w:pPr>
+    </w:p>
+    <w:p>
+      <w:pPr>
+        <w:rPr>
+          <w:sz w:val="24"/>
+        </w:rPr>
+      </w:pPr>
+    </w:p>
+    <w:p>
+      <w:pPr>
+        <w:rPr>
+          <w:sz w:val="24"/>
+        </w:rPr>
+      </w:pPr>
+    </w:p>
+    <w:p>
+      <w:pPr>
+        <w:rPr>
+          <w:sz w:val="24"/>
+        </w:rPr>
+      </w:pPr>
+    </w:p>
+    <w:p>
+      <w:pPr>
+        <w:rPr>
+          <w:sz w:val="24"/>
+        </w:rPr>
+      </w:pPr>
+    </w:p>
+    <w:p>
+      <w:pPr>
+        <w:rPr>
+          <w:sz w:val="24"/>
+        </w:rPr>
+      </w:pPr>
+    </w:p>
+    <w:p>
+      <w:pPr>
+        <w:rPr>
+          <w:sz w:val="24"/>
+        </w:rPr>
+      </w:pPr>
+    </w:p>
+    <w:p>
+      <w:pPr>
+        <w:rPr>
+          <w:sz w:val="24"/>
+        </w:rPr>
+      </w:pPr>
+    </w:p>
+    <w:p>
+      <w:pPr>
+        <w:rPr>
+          <w:sz w:val="24"/>
+        </w:rPr>
+      </w:pPr>
+    </w:p>
+    <w:p>
+      <w:pPr>
+        <w:rPr>
+          <w:sz w:val="24"/>
+        </w:rPr>
+      </w:pPr>
+    </w:p>
+    <w:p>
+      <w:pPr>
+        <w:rPr>
+          <w:sz w:val="24"/>
+        </w:rPr>
+      </w:pPr>
+    </w:p>
+    <w:p>
+      <w:pPr>
+        <w:rPr>
+          <w:sz w:val="24"/>
+        </w:rPr>
+      </w:pPr>
+    </w:p>
+    <w:p>
+      <w:pPr>
+        <w:rPr>
+          <w:sz w:val="24"/>
+        </w:rPr>
+      </w:pPr>
+    </w:p>
+    <w:p>
+      <w:pPr>
+        <w:rPr>
+          <w:sz w:val="24"/>
+        </w:rPr>
+      </w:pPr>
+    </w:p>
+    <w:p>
+      <w:pPr>
+        <w:rPr>
+          <w:sz w:val="24"/>
+        </w:rPr>
+      </w:pPr>
+    </w:p>
+    <w:p>
+      <w:pPr>
+        <w:rPr>
+          <w:sz w:val="24"/>
+        </w:rPr>
+      </w:pPr>
+    </w:p>
+    <w:p>
+      <w:pPr>
+        <w:rPr>
+          <w:sz w:val="24"/>
+        </w:rPr>
+      </w:pPr>
+    </w:p>
+    <w:p>
+      <w:pPr>
+        <w:rPr>
+          <w:sz w:val="24"/>
+        </w:rPr>
+      </w:pPr>
+    </w:p>
+    <w:p>
+      <w:pPr>
+        <w:rPr>
+          <w:sz w:val="24"/>
+        </w:rPr>
+      </w:pPr>
+    </w:p>
+    <w:p>
+      <w:pPr>
+        <w:rPr>
+          <w:sz w:val="24"/>
+        </w:rPr>
+      </w:pPr>
+    </w:p>
+    <w:p>
+      <w:pPr>
+        <w:rPr>
+          <w:sz w:val="24"/>
+        </w:rPr>
+      </w:pPr>
+    </w:p>
+    <w:p>
+      <w:pPr>
+        <w:rPr>
+          <w:sz w:val="24"/>
+        </w:rPr>
+      </w:pPr>
+    </w:p>
+    <w:p>
+      <w:pPr>
+        <w:rPr>
+          <w:sz w:val="24"/>
+        </w:rPr>
+      </w:pPr>
+    </w:p>
+    <w:p>
+      <w:pPr>
+        <w:rPr>
+          <w:sz w:val="24"/>
+        </w:rPr>
+      </w:pPr>
+    </w:p>
+    <w:p>
+      <w:pPr>
+        <w:rPr>
+          <w:sz w:val="24"/>
+        </w:rPr>
+      </w:pPr>
+    </w:p>
+    <w:p>
+      <w:pPr>
+        <w:rPr>
+          <w:sz w:val="24"/>
+        </w:rPr>
+      </w:pPr>
+    </w:p>
+    <w:p>
+      <w:pPr>
+        <w:rPr>
+          <w:sz w:val="24"/>
+        </w:rPr>
+      </w:pPr>
+    </w:p>
+    <w:p>
+      <w:pPr>
+        <w:rPr>
+          <w:sz w:val="24"/>
+        </w:rPr>
+      </w:pPr>
+    </w:p>
+    <w:p>
+      <w:pPr>
+        <w:rPr>
+          <w:sz w:val="24"/>
+        </w:rPr>
+      </w:pPr>
+    </w:p>
+    <w:p>
+      <w:pPr>
+        <w:rPr>
+          <w:sz w:val="24"/>
+        </w:rPr>
+      </w:pPr>
+    </w:p>
+    <w:p>
+      <w:pPr>
+        <w:rPr>
+          <w:sz w:val="24"/>
+        </w:rPr>
+      </w:pPr>
+    </w:p>
+    <w:p>
+      <w:pPr>
+        <w:rPr>
+          <w:sz w:val="24"/>
+        </w:rPr>
+      </w:pPr>
+    </w:p>
+    <w:p>
+      <w:pPr>
+        <w:rPr>
+          <w:sz w:val="24"/>
+        </w:rPr>
+      </w:pPr>
+    </w:p>
+    <w:p>
+      <w:pPr>
+        <w:rPr>
+          <w:sz w:val="24"/>
+        </w:rPr>
+      </w:pPr>
+    </w:p>
+    <w:p>
+      <w:pPr>
+        <w:rPr>
+          <w:sz w:val="24"/>
+        </w:rPr>
+      </w:pPr>
+    </w:p>
+    <w:p>
+      <w:pPr>
+        <w:rPr>
+          <w:sz w:val="24"/>
+        </w:rPr>
+      </w:pPr>
+    </w:p>
+    <w:p>
+      <w:pPr>
+        <w:rPr>
+          <w:sz w:val="24"/>
+        </w:rPr>
+      </w:pPr>
+    </w:p>
+    <w:p>
+      <w:pPr>
+        <w:rPr>
+          <w:sz w:val="24"/>
+        </w:rPr>
+      </w:pPr>
+    </w:p>
+    <w:p>
+      <w:pPr>
+        <w:pStyle w:val="Prrafodelista"/>
+        <w:numPr>
+          <w:ilvl w:val="0"/>
+          <w:numId w:val="19"/>
+        </w:numPr>
+        <w:spacing w:after="0" w:line="240" w:lineRule="auto"/>
+        <w:rPr>
+          <w:rFonts w:asciiTheme="majorHAnsi" w:eastAsiaTheme="majorEastAsia" w:hAnsiTheme="majorHAnsi" w:cstheme="majorBidi"/>
+          <w:b/>
+          <w:vanish/>
+          <w:spacing w:val="-10"/>
+          <w:kern w:val="28"/>
+          <w:sz w:val="44"/>
+          <w:szCs w:val="56"/>
+          <w:u w:val="single"/>
+        </w:rPr>
+      </w:pPr>
+    </w:p>
+    <w:p>
+      <w:pPr>
+        <w:pStyle w:val="Prrafodelista"/>
+        <w:numPr>
+          <w:ilvl w:val="0"/>
+          <w:numId w:val="19"/>
+        </w:numPr>
+        <w:spacing w:after="0" w:line="240" w:lineRule="auto"/>
+        <w:rPr>
+          <w:rFonts w:asciiTheme="majorHAnsi" w:eastAsiaTheme="majorEastAsia" w:hAnsiTheme="majorHAnsi" w:cstheme="majorBidi"/>
+          <w:b/>
+          <w:vanish/>
+          <w:spacing w:val="-10"/>
+          <w:kern w:val="28"/>
+          <w:sz w:val="44"/>
+          <w:szCs w:val="56"/>
+          <w:u w:val="single"/>
+        </w:rPr>
+      </w:pPr>
+    </w:p>
+    <w:p>
+      <w:pPr>
+        <w:pStyle w:val="Prrafodelista"/>
+        <w:numPr>
+          <w:ilvl w:val="1"/>
+          <w:numId w:val="19"/>
+        </w:numPr>
+        <w:spacing w:after="0" w:line="240" w:lineRule="auto"/>
+        <w:rPr>
+          <w:rFonts w:asciiTheme="majorHAnsi" w:eastAsiaTheme="majorEastAsia" w:hAnsiTheme="majorHAnsi" w:cstheme="majorBidi"/>
+          <w:b/>
+          <w:vanish/>
+          <w:spacing w:val="-10"/>
+          <w:kern w:val="28"/>
+          <w:sz w:val="44"/>
+          <w:szCs w:val="56"/>
+          <w:u w:val="single"/>
+        </w:rPr>
+      </w:pPr>
+    </w:p>
+    <w:p>
+      <w:pPr>
+        <w:pStyle w:val="Prrafodelista"/>
+        <w:numPr>
+          <w:ilvl w:val="1"/>
+          <w:numId w:val="19"/>
+        </w:numPr>
+        <w:spacing w:after="0" w:line="240" w:lineRule="auto"/>
+        <w:rPr>
+          <w:rFonts w:asciiTheme="majorHAnsi" w:eastAsiaTheme="majorEastAsia" w:hAnsiTheme="majorHAnsi" w:cstheme="majorBidi"/>
+          <w:b/>
+          <w:vanish/>
+          <w:spacing w:val="-10"/>
+          <w:kern w:val="28"/>
+          <w:sz w:val="44"/>
+          <w:szCs w:val="56"/>
+          <w:u w:val="single"/>
+        </w:rPr>
+      </w:pPr>
+    </w:p>
+    <w:p>
+      <w:pPr>
+        <w:pStyle w:val="Ttulo"/>
+        <w:numPr>
+          <w:ilvl w:val="1"/>
+          <w:numId w:val="19"/>
+        </w:numPr>
+        <w:rPr>
+          <w:b/>
+          <w:sz w:val="44"/>
+          <w:u w:val="single"/>
+        </w:rPr>
+      </w:pPr>
+      <w:r>
+        <w:rPr>
+          <w:b/>
+          <w:sz w:val="44"/>
+          <w:u w:val="single"/>
+        </w:rPr>
+        <w:t>Estilo</w:t>
+      </w:r>
+      <w:r>
+        <w:rPr>
+          <w:b/>
+          <w:sz w:val="44"/>
+          <w:u w:val="single"/>
+        </w:rPr>
+        <w:t xml:space="preserve"> de la web</w:t>
+      </w:r>
+    </w:p>
+    <w:p/>
+    <w:p>
+      <w:pPr>
+        <w:rPr>
+          <w:sz w:val="24"/>
+        </w:rPr>
+      </w:pPr>
+      <w:r>
+        <w:rPr>
+          <w:sz w:val="24"/>
+        </w:rPr>
+        <w:t>El estilo de la web, está basado en unos colores “naturales”, es decir, adaptados a la temática del proyecto como es el riego.</w:t>
+      </w:r>
+    </w:p>
+    <w:p>
+      <w:pPr>
+        <w:rPr>
+          <w:sz w:val="24"/>
+        </w:rPr>
+      </w:pPr>
+      <w:r>
+        <w:rPr>
+          <w:sz w:val="24"/>
+        </w:rPr>
+        <w:t xml:space="preserve">La fuente que se ha usado para toda la web es </w:t>
+      </w:r>
+      <w:proofErr w:type="spellStart"/>
+      <w:r>
+        <w:rPr>
+          <w:sz w:val="24"/>
+        </w:rPr>
+        <w:t>Roboto</w:t>
+      </w:r>
+      <w:proofErr w:type="spellEnd"/>
+      <w:r>
+        <w:rPr>
+          <w:sz w:val="24"/>
+        </w:rPr>
+        <w:t xml:space="preserve"> desarrolla por Google y perteneciente al tipo “</w:t>
+      </w:r>
+      <w:proofErr w:type="spellStart"/>
+      <w:r>
+        <w:rPr>
+          <w:sz w:val="24"/>
+        </w:rPr>
+        <w:t>sans-serif</w:t>
+      </w:r>
+      <w:proofErr w:type="spellEnd"/>
+      <w:r>
+        <w:rPr>
+          <w:sz w:val="24"/>
+        </w:rPr>
+        <w:t>”.</w:t>
+      </w:r>
+    </w:p>
+    <w:p>
+      <w:pPr>
+        <w:rPr>
+          <w:sz w:val="24"/>
+        </w:rPr>
+      </w:pPr>
+      <w:r>
+        <w:rPr>
+          <w:sz w:val="24"/>
+        </w:rPr>
+        <w:t>Para la web, sean usado cinco colores:</w:t>
+      </w:r>
+    </w:p>
+    <w:p>
+      <w:pPr>
+        <w:rPr>
+          <w:sz w:val="24"/>
+        </w:rPr>
+      </w:pPr>
+      <w:r>
+        <w:rPr>
+          <w:sz w:val="24"/>
+        </w:rPr>
+        <w:lastRenderedPageBreak/>
+        <w:t xml:space="preserve">El color verde </w:t>
+      </w:r>
+      <w:r>
+        <w:rPr>
+          <w:sz w:val="24"/>
+        </w:rPr>
+        <w:t>que está presente en toda la web es #4FBF6A, este color se ha usado, tanto para texto, como para relleno de los botones.</w:t>
+      </w:r>
+    </w:p>
+    <w:p>
+      <w:pPr>
+        <w:rPr>
+          <w:sz w:val="24"/>
+        </w:rPr>
+      </w:pPr>
+      <w:r>
+        <w:rPr>
+          <w:sz w:val="24"/>
+        </w:rPr>
+        <w:t>El color rojo, cuyo código es #FF0000, se ha usado para los botones de rechazar/cancelar y para “cerrar sesión”.</w:t>
+      </w:r>
+    </w:p>
+    <w:p>
+      <w:pPr>
+        <w:rPr>
+          <w:sz w:val="24"/>
+        </w:rPr>
+      </w:pPr>
+    </w:p>
+    <w:p>
+      <w:pPr>
+        <w:rPr>
+          <w:sz w:val="24"/>
+        </w:rPr>
+      </w:pPr>
+      <w:r>
+        <w:rPr>
+          <w:sz w:val="24"/>
+        </w:rPr>
+        <w:t>El color grisáceo, que está presente tanto en la barra de navegación como en las tablas, corresponde al siguiente código #353535.</w:t>
+      </w:r>
+    </w:p>
+    <w:p>
+      <w:pPr>
+        <w:rPr>
+          <w:sz w:val="24"/>
+        </w:rPr>
+      </w:pPr>
+      <w:r>
+        <w:rPr>
+          <w:sz w:val="24"/>
+        </w:rPr>
+        <w:t>El color azul, solo es presente en el menú de navegación para identificar dónde se va a pulsar, su código es #00B9FF.</w:t>
       </w:r>
     </w:p>
     <w:p>
@@ -1691,7 +2446,7 @@
       </w:pPr>
     </w:p>
     <w:sectPr>
-      <w:footerReference w:type="default" r:id="rId11"/>
+      <w:footerReference w:type="default" r:id="rId12"/>
       <w:pgSz w:w="11906" w:h="16838"/>
       <w:pgMar w:top="1417" w:right="1701" w:bottom="1417" w:left="1701" w:header="708" w:footer="708" w:gutter="0"/>
       <w:pgNumType w:start="0"/>
@@ -1987,6 +2742,92 @@
     </w:lvl>
   </w:abstractNum>
   <w:abstractNum w:abstractNumId="2" w15:restartNumberingAfterBreak="0">
+    <w:nsid w:val="15133352"/>
+    <w:multiLevelType w:val="hybridMultilevel"/>
+    <w:tmpl w:val="2ADEF4AA"/>
+    <w:lvl w:ilvl="0" w:tplc="0C0A000F">
+      <w:start w:val="1"/>
+      <w:numFmt w:val="decimal"/>
+      <w:lvlText w:val="%1."/>
+      <w:lvlJc w:val="left"/>
+      <w:pPr>
+        <w:ind w:left="786" w:hanging="360"/>
+      </w:pPr>
+    </w:lvl>
+    <w:lvl w:ilvl="1" w:tplc="0C0A0019" w:tentative="1">
+      <w:start w:val="1"/>
+      <w:numFmt w:val="lowerLetter"/>
+      <w:lvlText w:val="%2."/>
+      <w:lvlJc w:val="left"/>
+      <w:pPr>
+        <w:ind w:left="1506" w:hanging="360"/>
+      </w:pPr>
+    </w:lvl>
+    <w:lvl w:ilvl="2" w:tplc="0C0A001B" w:tentative="1">
+      <w:start w:val="1"/>
+      <w:numFmt w:val="lowerRoman"/>
+      <w:lvlText w:val="%3."/>
+      <w:lvlJc w:val="right"/>
+      <w:pPr>
+        <w:ind w:left="2226" w:hanging="180"/>
+      </w:pPr>
+    </w:lvl>
+    <w:lvl w:ilvl="3" w:tplc="0C0A000F" w:tentative="1">
+      <w:start w:val="1"/>
+      <w:numFmt w:val="decimal"/>
+      <w:lvlText w:val="%4."/>
+      <w:lvlJc w:val="left"/>
+      <w:pPr>
+        <w:ind w:left="2946" w:hanging="360"/>
+      </w:pPr>
+    </w:lvl>
+    <w:lvl w:ilvl="4" w:tplc="0C0A0019" w:tentative="1">
+      <w:start w:val="1"/>
+      <w:numFmt w:val="lowerLetter"/>
+      <w:lvlText w:val="%5."/>
+      <w:lvlJc w:val="left"/>
+      <w:pPr>
+        <w:ind w:left="3666" w:hanging="360"/>
+      </w:pPr>
+    </w:lvl>
+    <w:lvl w:ilvl="5" w:tplc="0C0A001B" w:tentative="1">
+      <w:start w:val="1"/>
+      <w:numFmt w:val="lowerRoman"/>
+      <w:lvlText w:val="%6."/>
+      <w:lvlJc w:val="right"/>
+      <w:pPr>
+        <w:ind w:left="4386" w:hanging="180"/>
+      </w:pPr>
+    </w:lvl>
+    <w:lvl w:ilvl="6" w:tplc="0C0A000F" w:tentative="1">
+      <w:start w:val="1"/>
+      <w:numFmt w:val="decimal"/>
+      <w:lvlText w:val="%7."/>
+      <w:lvlJc w:val="left"/>
+      <w:pPr>
+        <w:ind w:left="5106" w:hanging="360"/>
+      </w:pPr>
+    </w:lvl>
+    <w:lvl w:ilvl="7" w:tplc="0C0A0019" w:tentative="1">
+      <w:start w:val="1"/>
+      <w:numFmt w:val="lowerLetter"/>
+      <w:lvlText w:val="%8."/>
+      <w:lvlJc w:val="left"/>
+      <w:pPr>
+        <w:ind w:left="5826" w:hanging="360"/>
+      </w:pPr>
+    </w:lvl>
+    <w:lvl w:ilvl="8" w:tplc="0C0A001B" w:tentative="1">
+      <w:start w:val="1"/>
+      <w:numFmt w:val="lowerRoman"/>
+      <w:lvlText w:val="%9."/>
+      <w:lvlJc w:val="right"/>
+      <w:pPr>
+        <w:ind w:left="6546" w:hanging="180"/>
+      </w:pPr>
+    </w:lvl>
+  </w:abstractNum>
+  <w:abstractNum w:abstractNumId="3" w15:restartNumberingAfterBreak="0">
     <w:nsid w:val="16365BAC"/>
     <w:multiLevelType w:val="multilevel"/>
     <w:tmpl w:val="217039EA"/>
@@ -2072,7 +2913,7 @@
       </w:pPr>
     </w:lvl>
   </w:abstractNum>
-  <w:abstractNum w:abstractNumId="3" w15:restartNumberingAfterBreak="0">
+  <w:abstractNum w:abstractNumId="4" w15:restartNumberingAfterBreak="0">
     <w:nsid w:val="2745460A"/>
     <w:multiLevelType w:val="multilevel"/>
     <w:tmpl w:val="0C0A001F"/>
@@ -2158,7 +2999,7 @@
       </w:pPr>
     </w:lvl>
   </w:abstractNum>
-  <w:abstractNum w:abstractNumId="4" w15:restartNumberingAfterBreak="0">
+  <w:abstractNum w:abstractNumId="5" w15:restartNumberingAfterBreak="0">
     <w:nsid w:val="2BC13DF6"/>
     <w:multiLevelType w:val="multilevel"/>
     <w:tmpl w:val="1FB23DD8"/>
@@ -2248,7 +3089,7 @@
       </w:pPr>
     </w:lvl>
   </w:abstractNum>
-  <w:abstractNum w:abstractNumId="5" w15:restartNumberingAfterBreak="0">
+  <w:abstractNum w:abstractNumId="6" w15:restartNumberingAfterBreak="0">
     <w:nsid w:val="2C487B92"/>
     <w:multiLevelType w:val="hybridMultilevel"/>
     <w:tmpl w:val="DCD8D444"/>
@@ -2334,7 +3175,7 @@
       </w:pPr>
     </w:lvl>
   </w:abstractNum>
-  <w:abstractNum w:abstractNumId="6" w15:restartNumberingAfterBreak="0">
+  <w:abstractNum w:abstractNumId="7" w15:restartNumberingAfterBreak="0">
     <w:nsid w:val="43E5629F"/>
     <w:multiLevelType w:val="multilevel"/>
     <w:tmpl w:val="217039EA"/>
@@ -2420,7 +3261,7 @@
       </w:pPr>
     </w:lvl>
   </w:abstractNum>
-  <w:abstractNum w:abstractNumId="7" w15:restartNumberingAfterBreak="0">
+  <w:abstractNum w:abstractNumId="8" w15:restartNumberingAfterBreak="0">
     <w:nsid w:val="441F186D"/>
     <w:multiLevelType w:val="hybridMultilevel"/>
     <w:tmpl w:val="959C2ACC"/>
@@ -2506,7 +3347,7 @@
       </w:pPr>
     </w:lvl>
   </w:abstractNum>
-  <w:abstractNum w:abstractNumId="8" w15:restartNumberingAfterBreak="0">
+  <w:abstractNum w:abstractNumId="9" w15:restartNumberingAfterBreak="0">
     <w:nsid w:val="47332DC2"/>
     <w:multiLevelType w:val="hybridMultilevel"/>
     <w:tmpl w:val="9E4A15AC"/>
@@ -2592,7 +3433,7 @@
       </w:pPr>
     </w:lvl>
   </w:abstractNum>
-  <w:abstractNum w:abstractNumId="9" w15:restartNumberingAfterBreak="0">
+  <w:abstractNum w:abstractNumId="10" w15:restartNumberingAfterBreak="0">
     <w:nsid w:val="4EBD7E80"/>
     <w:multiLevelType w:val="multilevel"/>
     <w:tmpl w:val="0C0A001F"/>
@@ -2678,7 +3519,7 @@
       </w:pPr>
     </w:lvl>
   </w:abstractNum>
-  <w:abstractNum w:abstractNumId="10" w15:restartNumberingAfterBreak="0">
+  <w:abstractNum w:abstractNumId="11" w15:restartNumberingAfterBreak="0">
     <w:nsid w:val="52222382"/>
     <w:multiLevelType w:val="multilevel"/>
     <w:tmpl w:val="0C0A001F"/>
@@ -2764,7 +3605,7 @@
       </w:pPr>
     </w:lvl>
   </w:abstractNum>
-  <w:abstractNum w:abstractNumId="11" w15:restartNumberingAfterBreak="0">
+  <w:abstractNum w:abstractNumId="12" w15:restartNumberingAfterBreak="0">
     <w:nsid w:val="53AB0BD8"/>
     <w:multiLevelType w:val="hybridMultilevel"/>
     <w:tmpl w:val="632A9C98"/>
@@ -2853,7 +3694,7 @@
       </w:pPr>
     </w:lvl>
   </w:abstractNum>
-  <w:abstractNum w:abstractNumId="12" w15:restartNumberingAfterBreak="0">
+  <w:abstractNum w:abstractNumId="13" w15:restartNumberingAfterBreak="0">
     <w:nsid w:val="5FDC4EF2"/>
     <w:multiLevelType w:val="multilevel"/>
     <w:tmpl w:val="C756A41A"/>
@@ -2979,7 +3820,7 @@
       </w:rPr>
     </w:lvl>
   </w:abstractNum>
-  <w:abstractNum w:abstractNumId="13" w15:restartNumberingAfterBreak="0">
+  <w:abstractNum w:abstractNumId="14" w15:restartNumberingAfterBreak="0">
     <w:nsid w:val="60487545"/>
     <w:multiLevelType w:val="hybridMultilevel"/>
     <w:tmpl w:val="4AF2AE8C"/>
@@ -3065,7 +3906,7 @@
       </w:pPr>
     </w:lvl>
   </w:abstractNum>
-  <w:abstractNum w:abstractNumId="14" w15:restartNumberingAfterBreak="0">
+  <w:abstractNum w:abstractNumId="15" w15:restartNumberingAfterBreak="0">
     <w:nsid w:val="640B34DC"/>
     <w:multiLevelType w:val="multilevel"/>
     <w:tmpl w:val="BE8A66E8"/>
@@ -3186,7 +4027,7 @@
       </w:rPr>
     </w:lvl>
   </w:abstractNum>
-  <w:abstractNum w:abstractNumId="15" w15:restartNumberingAfterBreak="0">
+  <w:abstractNum w:abstractNumId="16" w15:restartNumberingAfterBreak="0">
     <w:nsid w:val="654727E4"/>
     <w:multiLevelType w:val="hybridMultilevel"/>
     <w:tmpl w:val="B01CB810"/>
@@ -3275,7 +4116,7 @@
       </w:pPr>
     </w:lvl>
   </w:abstractNum>
-  <w:abstractNum w:abstractNumId="16" w15:restartNumberingAfterBreak="0">
+  <w:abstractNum w:abstractNumId="17" w15:restartNumberingAfterBreak="0">
     <w:nsid w:val="6B735CE8"/>
     <w:multiLevelType w:val="hybridMultilevel"/>
     <w:tmpl w:val="F3CC983C"/>
@@ -3364,7 +4205,7 @@
       </w:pPr>
     </w:lvl>
   </w:abstractNum>
-  <w:abstractNum w:abstractNumId="17" w15:restartNumberingAfterBreak="0">
+  <w:abstractNum w:abstractNumId="18" w15:restartNumberingAfterBreak="0">
     <w:nsid w:val="71F50B5E"/>
     <w:multiLevelType w:val="hybridMultilevel"/>
     <w:tmpl w:val="74B47732"/>
@@ -3450,7 +4291,7 @@
       </w:pPr>
     </w:lvl>
   </w:abstractNum>
-  <w:abstractNum w:abstractNumId="18" w15:restartNumberingAfterBreak="0">
+  <w:abstractNum w:abstractNumId="19" w15:restartNumberingAfterBreak="0">
     <w:nsid w:val="74E67808"/>
     <w:multiLevelType w:val="multilevel"/>
     <w:tmpl w:val="0C0A001F"/>
@@ -3536,62 +4377,246 @@
       </w:pPr>
     </w:lvl>
   </w:abstractNum>
+  <w:abstractNum w:abstractNumId="20" w15:restartNumberingAfterBreak="0">
+    <w:nsid w:val="762C36E4"/>
+    <w:multiLevelType w:val="hybridMultilevel"/>
+    <w:tmpl w:val="257096F2"/>
+    <w:lvl w:ilvl="0" w:tplc="17C2BDC6">
+      <w:start w:val="1"/>
+      <w:numFmt w:val="decimal"/>
+      <w:lvlText w:val="2.2%1"/>
+      <w:lvlJc w:val="left"/>
+      <w:pPr>
+        <w:ind w:left="1506" w:hanging="360"/>
+      </w:pPr>
+      <w:rPr>
+        <w:rFonts w:hint="default"/>
+      </w:rPr>
+    </w:lvl>
+    <w:lvl w:ilvl="1" w:tplc="0C0A0019" w:tentative="1">
+      <w:start w:val="1"/>
+      <w:numFmt w:val="lowerLetter"/>
+      <w:lvlText w:val="%2."/>
+      <w:lvlJc w:val="left"/>
+      <w:pPr>
+        <w:ind w:left="2226" w:hanging="360"/>
+      </w:pPr>
+    </w:lvl>
+    <w:lvl w:ilvl="2" w:tplc="0C0A001B" w:tentative="1">
+      <w:start w:val="1"/>
+      <w:numFmt w:val="lowerRoman"/>
+      <w:lvlText w:val="%3."/>
+      <w:lvlJc w:val="right"/>
+      <w:pPr>
+        <w:ind w:left="2946" w:hanging="180"/>
+      </w:pPr>
+    </w:lvl>
+    <w:lvl w:ilvl="3" w:tplc="0C0A000F" w:tentative="1">
+      <w:start w:val="1"/>
+      <w:numFmt w:val="decimal"/>
+      <w:lvlText w:val="%4."/>
+      <w:lvlJc w:val="left"/>
+      <w:pPr>
+        <w:ind w:left="3666" w:hanging="360"/>
+      </w:pPr>
+    </w:lvl>
+    <w:lvl w:ilvl="4" w:tplc="0C0A0019" w:tentative="1">
+      <w:start w:val="1"/>
+      <w:numFmt w:val="lowerLetter"/>
+      <w:lvlText w:val="%5."/>
+      <w:lvlJc w:val="left"/>
+      <w:pPr>
+        <w:ind w:left="4386" w:hanging="360"/>
+      </w:pPr>
+    </w:lvl>
+    <w:lvl w:ilvl="5" w:tplc="0C0A001B" w:tentative="1">
+      <w:start w:val="1"/>
+      <w:numFmt w:val="lowerRoman"/>
+      <w:lvlText w:val="%6."/>
+      <w:lvlJc w:val="right"/>
+      <w:pPr>
+        <w:ind w:left="5106" w:hanging="180"/>
+      </w:pPr>
+    </w:lvl>
+    <w:lvl w:ilvl="6" w:tplc="0C0A000F" w:tentative="1">
+      <w:start w:val="1"/>
+      <w:numFmt w:val="decimal"/>
+      <w:lvlText w:val="%7."/>
+      <w:lvlJc w:val="left"/>
+      <w:pPr>
+        <w:ind w:left="5826" w:hanging="360"/>
+      </w:pPr>
+    </w:lvl>
+    <w:lvl w:ilvl="7" w:tplc="0C0A0019" w:tentative="1">
+      <w:start w:val="1"/>
+      <w:numFmt w:val="lowerLetter"/>
+      <w:lvlText w:val="%8."/>
+      <w:lvlJc w:val="left"/>
+      <w:pPr>
+        <w:ind w:left="6546" w:hanging="360"/>
+      </w:pPr>
+    </w:lvl>
+    <w:lvl w:ilvl="8" w:tplc="0C0A001B" w:tentative="1">
+      <w:start w:val="1"/>
+      <w:numFmt w:val="lowerRoman"/>
+      <w:lvlText w:val="%9."/>
+      <w:lvlJc w:val="right"/>
+      <w:pPr>
+        <w:ind w:left="7266" w:hanging="180"/>
+      </w:pPr>
+    </w:lvl>
+  </w:abstractNum>
+  <w:abstractNum w:abstractNumId="21" w15:restartNumberingAfterBreak="0">
+    <w:nsid w:val="7E3A498E"/>
+    <w:multiLevelType w:val="multilevel"/>
+    <w:tmpl w:val="0C0A001F"/>
+    <w:lvl w:ilvl="0">
+      <w:start w:val="1"/>
+      <w:numFmt w:val="decimal"/>
+      <w:lvlText w:val="%1."/>
+      <w:lvlJc w:val="left"/>
+      <w:pPr>
+        <w:ind w:left="720" w:hanging="360"/>
+      </w:pPr>
+    </w:lvl>
+    <w:lvl w:ilvl="1">
+      <w:start w:val="1"/>
+      <w:numFmt w:val="decimal"/>
+      <w:lvlText w:val="%1.%2."/>
+      <w:lvlJc w:val="left"/>
+      <w:pPr>
+        <w:ind w:left="1152" w:hanging="432"/>
+      </w:pPr>
+    </w:lvl>
+    <w:lvl w:ilvl="2">
+      <w:start w:val="1"/>
+      <w:numFmt w:val="decimal"/>
+      <w:lvlText w:val="%1.%2.%3."/>
+      <w:lvlJc w:val="left"/>
+      <w:pPr>
+        <w:ind w:left="1584" w:hanging="504"/>
+      </w:pPr>
+    </w:lvl>
+    <w:lvl w:ilvl="3">
+      <w:start w:val="1"/>
+      <w:numFmt w:val="decimal"/>
+      <w:lvlText w:val="%1.%2.%3.%4."/>
+      <w:lvlJc w:val="left"/>
+      <w:pPr>
+        <w:ind w:left="2088" w:hanging="648"/>
+      </w:pPr>
+    </w:lvl>
+    <w:lvl w:ilvl="4">
+      <w:start w:val="1"/>
+      <w:numFmt w:val="decimal"/>
+      <w:lvlText w:val="%1.%2.%3.%4.%5."/>
+      <w:lvlJc w:val="left"/>
+      <w:pPr>
+        <w:ind w:left="2592" w:hanging="792"/>
+      </w:pPr>
+    </w:lvl>
+    <w:lvl w:ilvl="5">
+      <w:start w:val="1"/>
+      <w:numFmt w:val="decimal"/>
+      <w:lvlText w:val="%1.%2.%3.%4.%5.%6."/>
+      <w:lvlJc w:val="left"/>
+      <w:pPr>
+        <w:ind w:left="3096" w:hanging="936"/>
+      </w:pPr>
+    </w:lvl>
+    <w:lvl w:ilvl="6">
+      <w:start w:val="1"/>
+      <w:numFmt w:val="decimal"/>
+      <w:lvlText w:val="%1.%2.%3.%4.%5.%6.%7."/>
+      <w:lvlJc w:val="left"/>
+      <w:pPr>
+        <w:ind w:left="3600" w:hanging="1080"/>
+      </w:pPr>
+    </w:lvl>
+    <w:lvl w:ilvl="7">
+      <w:start w:val="1"/>
+      <w:numFmt w:val="decimal"/>
+      <w:lvlText w:val="%1.%2.%3.%4.%5.%6.%7.%8."/>
+      <w:lvlJc w:val="left"/>
+      <w:pPr>
+        <w:ind w:left="4104" w:hanging="1224"/>
+      </w:pPr>
+    </w:lvl>
+    <w:lvl w:ilvl="8">
+      <w:start w:val="1"/>
+      <w:numFmt w:val="decimal"/>
+      <w:lvlText w:val="%1.%2.%3.%4.%5.%6.%7.%8.%9."/>
+      <w:lvlJc w:val="left"/>
+      <w:pPr>
+        <w:ind w:left="4680" w:hanging="1440"/>
+      </w:pPr>
+    </w:lvl>
+  </w:abstractNum>
   <w:num w:numId="1">
+    <w:abstractNumId w:val="16"/>
+  </w:num>
+  <w:num w:numId="2">
+    <w:abstractNumId w:val="12"/>
+  </w:num>
+  <w:num w:numId="3">
     <w:abstractNumId w:val="15"/>
   </w:num>
-  <w:num w:numId="2">
-    <w:abstractNumId w:val="11"/>
+  <w:num w:numId="4">
+    <w:abstractNumId w:val="3"/>
   </w:num>
-  <w:num w:numId="3">
+  <w:num w:numId="5">
+    <w:abstractNumId w:val="7"/>
+  </w:num>
+  <w:num w:numId="6">
+    <w:abstractNumId w:val="5"/>
+  </w:num>
+  <w:num w:numId="7">
+    <w:abstractNumId w:val="6"/>
+  </w:num>
+  <w:num w:numId="8">
     <w:abstractNumId w:val="14"/>
   </w:num>
-  <w:num w:numId="4">
-    <w:abstractNumId w:val="2"/>
+  <w:num w:numId="9">
+    <w:abstractNumId w:val="13"/>
   </w:num>
-  <w:num w:numId="5">
-    <w:abstractNumId w:val="6"/>
-  </w:num>
-  <w:num w:numId="6">
+  <w:num w:numId="10">
     <w:abstractNumId w:val="4"/>
   </w:num>
-  <w:num w:numId="7">
-    <w:abstractNumId w:val="5"/>
-  </w:num>
-  <w:num w:numId="8">
-    <w:abstractNumId w:val="13"/>
-  </w:num>
-  <w:num w:numId="9">
-    <w:abstractNumId w:val="12"/>
-  </w:num>
-  <w:num w:numId="10">
-    <w:abstractNumId w:val="3"/>
-  </w:num>
   <w:num w:numId="11">
-    <w:abstractNumId w:val="17"/>
+    <w:abstractNumId w:val="18"/>
   </w:num>
   <w:num w:numId="12">
     <w:abstractNumId w:val="1"/>
   </w:num>
   <w:num w:numId="13">
-    <w:abstractNumId w:val="10"/>
+    <w:abstractNumId w:val="11"/>
   </w:num>
   <w:num w:numId="14">
     <w:abstractNumId w:val="0"/>
   </w:num>
   <w:num w:numId="15">
+    <w:abstractNumId w:val="10"/>
+  </w:num>
+  <w:num w:numId="16">
     <w:abstractNumId w:val="9"/>
   </w:num>
-  <w:num w:numId="16">
+  <w:num w:numId="17">
     <w:abstractNumId w:val="8"/>
   </w:num>
-  <w:num w:numId="17">
-    <w:abstractNumId w:val="7"/>
-  </w:num>
   <w:num w:numId="18">
-    <w:abstractNumId w:val="16"/>
+    <w:abstractNumId w:val="17"/>
   </w:num>
   <w:num w:numId="19">
-    <w:abstractNumId w:val="18"/>
+    <w:abstractNumId w:val="19"/>
+  </w:num>
+  <w:num w:numId="20">
+    <w:abstractNumId w:val="2"/>
+  </w:num>
+  <w:num w:numId="21">
+    <w:abstractNumId w:val="20"/>
+  </w:num>
+  <w:num w:numId="22">
+    <w:abstractNumId w:val="21"/>
   </w:num>
 </w:numbering>
 </file>
@@ -4456,10 +5481,10 @@
   </w:compat>
   <w:rsids>
     <w:rsidRoot w:val="000549E1"/>
+    <w:rsid w:val="0000516C"/>
     <w:rsid w:val="000549E1"/>
     <w:rsid w:val="00800CFA"/>
     <w:rsid w:val="00966D38"/>
-    <w:rsid w:val="009800C1"/>
     <w:rsid w:val="00C41332"/>
   </w:rsids>
   <m:mathPr>
@@ -5261,7 +6286,7 @@
 </file>
 
 <file path=customXml/itemProps2.xml><?xml version="1.0" encoding="utf-8"?>
-<ds:datastoreItem xmlns:ds="http://schemas.openxmlformats.org/officeDocument/2006/customXml" ds:itemID="{FB407879-058D-4E60-B56A-7A1EF35645E9}">
+<ds:datastoreItem xmlns:ds="http://schemas.openxmlformats.org/officeDocument/2006/customXml" ds:itemID="{3E705E3D-3957-4738-A09D-76E2D1D0C40B}">
   <ds:schemaRefs>
     <ds:schemaRef ds:uri="http://schemas.openxmlformats.org/officeDocument/2006/bibliography"/>
   </ds:schemaRefs>

</xml_diff>